<commit_message>
Profile page is done
</commit_message>
<xml_diff>
--- a/Important Docs and Links/Weekly Logs.docx
+++ b/Important Docs and Links/Weekly Logs.docx
@@ -15,8 +15,44 @@
         <w:rPr>
           <w:rFonts w:ascii="Times New Roman" w:hAnsi="Times New Roman"/>
         </w:rPr>
-        <w:t>Lou Dignam, Colin Deckert</w:t>
-      </w:r>
+        <w:t xml:space="preserve">Lou </w:t>
+      </w:r>
+      <w:proofErr w:type="spellStart"/>
+      <w:r>
+        <w:rPr>
+          <w:rFonts w:ascii="Times New Roman" w:hAnsi="Times New Roman"/>
+        </w:rPr>
+        <w:t>Dignam</w:t>
+      </w:r>
+      <w:proofErr w:type="spellEnd"/>
+      <w:r>
+        <w:rPr>
+          <w:rFonts w:ascii="Times New Roman" w:hAnsi="Times New Roman"/>
+        </w:rPr>
+        <w:t xml:space="preserve">, </w:t>
+      </w:r>
+      <w:proofErr w:type="gramStart"/>
+      <w:r>
+        <w:rPr>
+          <w:rFonts w:ascii="Times New Roman" w:hAnsi="Times New Roman"/>
+        </w:rPr>
+        <w:t>Colin</w:t>
+      </w:r>
+      <w:proofErr w:type="gramEnd"/>
+      <w:r>
+        <w:rPr>
+          <w:rFonts w:ascii="Times New Roman" w:hAnsi="Times New Roman"/>
+        </w:rPr>
+        <w:t xml:space="preserve"> </w:t>
+      </w:r>
+      <w:proofErr w:type="spellStart"/>
+      <w:r>
+        <w:rPr>
+          <w:rFonts w:ascii="Times New Roman" w:hAnsi="Times New Roman"/>
+        </w:rPr>
+        <w:t>Deckert</w:t>
+      </w:r>
+      <w:proofErr w:type="spellEnd"/>
     </w:p>
     <w:p/>
     <w:p>
@@ -92,8 +128,13 @@
       <w:r>
         <w:t xml:space="preserve">the </w:t>
       </w:r>
-      <w:r>
-        <w:t>git repository (Lou)</w:t>
+      <w:proofErr w:type="spellStart"/>
+      <w:r>
+        <w:t>git</w:t>
+      </w:r>
+      <w:proofErr w:type="spellEnd"/>
+      <w:r>
+        <w:t xml:space="preserve"> repository (Lou)</w:t>
       </w:r>
     </w:p>
     <w:p/>
@@ -310,9 +351,75 @@
       <w:r>
         <w:t>Cleaned up header and footer (Sean)</w:t>
       </w:r>
+    </w:p>
+    <w:p/>
+    <w:p>
       <w:bookmarkStart w:id="0" w:name="_GoBack"/>
-      <w:bookmarkEnd w:id="0"/>
-    </w:p>
+      <w:r>
+        <w:t>Log 6:</w:t>
+      </w:r>
+    </w:p>
+    <w:p>
+      <w:pPr>
+        <w:pStyle w:val="ListParagraph"/>
+        <w:numPr>
+          <w:ilvl w:val="0"/>
+          <w:numId w:val="7"/>
+        </w:numPr>
+      </w:pPr>
+      <w:r>
+        <w:t>Finished work on pool creation and the pool manager is now able to invite members to join his or her pool (Sean)</w:t>
+      </w:r>
+    </w:p>
+    <w:p>
+      <w:pPr>
+        <w:pStyle w:val="ListParagraph"/>
+        <w:numPr>
+          <w:ilvl w:val="0"/>
+          <w:numId w:val="7"/>
+        </w:numPr>
+      </w:pPr>
+      <w:r>
+        <w:t>A user can either accept or decline an invitation, if accepted the user will become a member of the pool (Sean)</w:t>
+      </w:r>
+    </w:p>
+    <w:p>
+      <w:pPr>
+        <w:pStyle w:val="ListParagraph"/>
+        <w:numPr>
+          <w:ilvl w:val="0"/>
+          <w:numId w:val="7"/>
+        </w:numPr>
+      </w:pPr>
+      <w:r>
+        <w:t>Some UI cleanup (Sean)</w:t>
+      </w:r>
+    </w:p>
+    <w:p>
+      <w:pPr>
+        <w:pStyle w:val="ListParagraph"/>
+        <w:numPr>
+          <w:ilvl w:val="0"/>
+          <w:numId w:val="7"/>
+        </w:numPr>
+      </w:pPr>
+      <w:r>
+        <w:t>Created a profile page where the user can see their information and update it if necessary (Lou)</w:t>
+      </w:r>
+    </w:p>
+    <w:p>
+      <w:pPr>
+        <w:pStyle w:val="ListParagraph"/>
+        <w:numPr>
+          <w:ilvl w:val="0"/>
+          <w:numId w:val="7"/>
+        </w:numPr>
+      </w:pPr>
+      <w:r>
+        <w:t>Continued to learn bootstrap and work on the home page (Colin)</w:t>
+      </w:r>
+    </w:p>
+    <w:bookmarkEnd w:id="0"/>
     <w:p/>
     <w:p>
       <w:r>
@@ -340,6 +447,7 @@
         </w:numPr>
       </w:pPr>
       <w:r>
+        <w:lastRenderedPageBreak/>
         <w:t>Finish work on the front page</w:t>
       </w:r>
     </w:p>
@@ -352,7 +460,15 @@
         </w:numPr>
       </w:pPr>
       <w:r>
-        <w:t>Create php pages for user profile, pools, team info, etc.</w:t>
+        <w:t xml:space="preserve">Create </w:t>
+      </w:r>
+      <w:proofErr w:type="spellStart"/>
+      <w:r>
+        <w:t>php</w:t>
+      </w:r>
+      <w:proofErr w:type="spellEnd"/>
+      <w:r>
+        <w:t xml:space="preserve"> pages for user profile, pools, team info, etc.</w:t>
       </w:r>
     </w:p>
     <w:p>
@@ -974,6 +1090,119 @@
     </w:lvl>
   </w:abstractNum>
   <w:abstractNum w:abstractNumId="5">
+    <w:nsid w:val="507C5946"/>
+    <w:multiLevelType w:val="hybridMultilevel"/>
+    <w:tmpl w:val="1840BA9C"/>
+    <w:lvl w:ilvl="0" w:tplc="04090001">
+      <w:start w:val="1"/>
+      <w:numFmt w:val="bullet"/>
+      <w:lvlText w:val=""/>
+      <w:lvlJc w:val="left"/>
+      <w:pPr>
+        <w:ind w:left="720" w:hanging="360"/>
+      </w:pPr>
+      <w:rPr>
+        <w:rFonts w:ascii="Symbol" w:hAnsi="Symbol" w:hint="default"/>
+      </w:rPr>
+    </w:lvl>
+    <w:lvl w:ilvl="1" w:tplc="04090003" w:tentative="1">
+      <w:start w:val="1"/>
+      <w:numFmt w:val="bullet"/>
+      <w:lvlText w:val="o"/>
+      <w:lvlJc w:val="left"/>
+      <w:pPr>
+        <w:ind w:left="1440" w:hanging="360"/>
+      </w:pPr>
+      <w:rPr>
+        <w:rFonts w:ascii="Courier New" w:hAnsi="Courier New" w:hint="default"/>
+      </w:rPr>
+    </w:lvl>
+    <w:lvl w:ilvl="2" w:tplc="04090005" w:tentative="1">
+      <w:start w:val="1"/>
+      <w:numFmt w:val="bullet"/>
+      <w:lvlText w:val=""/>
+      <w:lvlJc w:val="left"/>
+      <w:pPr>
+        <w:ind w:left="2160" w:hanging="360"/>
+      </w:pPr>
+      <w:rPr>
+        <w:rFonts w:ascii="Wingdings" w:hAnsi="Wingdings" w:hint="default"/>
+      </w:rPr>
+    </w:lvl>
+    <w:lvl w:ilvl="3" w:tplc="04090001" w:tentative="1">
+      <w:start w:val="1"/>
+      <w:numFmt w:val="bullet"/>
+      <w:lvlText w:val=""/>
+      <w:lvlJc w:val="left"/>
+      <w:pPr>
+        <w:ind w:left="2880" w:hanging="360"/>
+      </w:pPr>
+      <w:rPr>
+        <w:rFonts w:ascii="Symbol" w:hAnsi="Symbol" w:hint="default"/>
+      </w:rPr>
+    </w:lvl>
+    <w:lvl w:ilvl="4" w:tplc="04090003" w:tentative="1">
+      <w:start w:val="1"/>
+      <w:numFmt w:val="bullet"/>
+      <w:lvlText w:val="o"/>
+      <w:lvlJc w:val="left"/>
+      <w:pPr>
+        <w:ind w:left="3600" w:hanging="360"/>
+      </w:pPr>
+      <w:rPr>
+        <w:rFonts w:ascii="Courier New" w:hAnsi="Courier New" w:hint="default"/>
+      </w:rPr>
+    </w:lvl>
+    <w:lvl w:ilvl="5" w:tplc="04090005" w:tentative="1">
+      <w:start w:val="1"/>
+      <w:numFmt w:val="bullet"/>
+      <w:lvlText w:val=""/>
+      <w:lvlJc w:val="left"/>
+      <w:pPr>
+        <w:ind w:left="4320" w:hanging="360"/>
+      </w:pPr>
+      <w:rPr>
+        <w:rFonts w:ascii="Wingdings" w:hAnsi="Wingdings" w:hint="default"/>
+      </w:rPr>
+    </w:lvl>
+    <w:lvl w:ilvl="6" w:tplc="04090001" w:tentative="1">
+      <w:start w:val="1"/>
+      <w:numFmt w:val="bullet"/>
+      <w:lvlText w:val=""/>
+      <w:lvlJc w:val="left"/>
+      <w:pPr>
+        <w:ind w:left="5040" w:hanging="360"/>
+      </w:pPr>
+      <w:rPr>
+        <w:rFonts w:ascii="Symbol" w:hAnsi="Symbol" w:hint="default"/>
+      </w:rPr>
+    </w:lvl>
+    <w:lvl w:ilvl="7" w:tplc="04090003" w:tentative="1">
+      <w:start w:val="1"/>
+      <w:numFmt w:val="bullet"/>
+      <w:lvlText w:val="o"/>
+      <w:lvlJc w:val="left"/>
+      <w:pPr>
+        <w:ind w:left="5760" w:hanging="360"/>
+      </w:pPr>
+      <w:rPr>
+        <w:rFonts w:ascii="Courier New" w:hAnsi="Courier New" w:hint="default"/>
+      </w:rPr>
+    </w:lvl>
+    <w:lvl w:ilvl="8" w:tplc="04090005" w:tentative="1">
+      <w:start w:val="1"/>
+      <w:numFmt w:val="bullet"/>
+      <w:lvlText w:val=""/>
+      <w:lvlJc w:val="left"/>
+      <w:pPr>
+        <w:ind w:left="6480" w:hanging="360"/>
+      </w:pPr>
+      <w:rPr>
+        <w:rFonts w:ascii="Wingdings" w:hAnsi="Wingdings" w:hint="default"/>
+      </w:rPr>
+    </w:lvl>
+  </w:abstractNum>
+  <w:abstractNum w:abstractNumId="6">
     <w:nsid w:val="5BF47A90"/>
     <w:multiLevelType w:val="hybridMultilevel"/>
     <w:tmpl w:val="5B183DC0"/>
@@ -1096,13 +1325,16 @@
     <w:abstractNumId w:val="2"/>
   </w:num>
   <w:num w:numId="4">
-    <w:abstractNumId w:val="5"/>
+    <w:abstractNumId w:val="6"/>
   </w:num>
   <w:num w:numId="5">
     <w:abstractNumId w:val="4"/>
   </w:num>
   <w:num w:numId="6">
     <w:abstractNumId w:val="3"/>
+  </w:num>
+  <w:num w:numId="7">
+    <w:abstractNumId w:val="5"/>
   </w:num>
 </w:numbering>
 </file>

</xml_diff>